<commit_message>
Adiciones en el documento de entrega
</commit_message>
<xml_diff>
--- a/src/Documentation/MODELO DE DATOS.docx
+++ b/src/Documentation/MODELO DE DATOS.docx
@@ -110,6 +110,9 @@
         <w:jc w:val="center"/>
       </w:pPr>
       <w:r>
+        <w:rPr>
+          <w:noProof/>
+        </w:rPr>
         <w:drawing>
           <wp:inline distT="0" distB="0" distL="0" distR="0" wp14:anchorId="47A1915B" wp14:editId="6F132A20">
             <wp:extent cx="2214900" cy="4094922"/>
@@ -493,6 +496,9 @@
         <w:jc w:val="both"/>
       </w:pPr>
       <w:r>
+        <w:rPr>
+          <w:noProof/>
+        </w:rPr>
         <w:drawing>
           <wp:inline distT="0" distB="0" distL="0" distR="0" wp14:anchorId="6748EDE3" wp14:editId="44D02C83">
             <wp:extent cx="5612130" cy="467995"/>
@@ -535,6 +541,9 @@
         <w:jc w:val="both"/>
       </w:pPr>
       <w:r>
+        <w:rPr>
+          <w:noProof/>
+        </w:rPr>
         <w:lastRenderedPageBreak/>
         <w:drawing>
           <wp:inline distT="0" distB="0" distL="0" distR="0" wp14:anchorId="3B5AA52C" wp14:editId="212FF67B">
@@ -606,6 +615,9 @@
         <w:jc w:val="both"/>
       </w:pPr>
       <w:r>
+        <w:rPr>
+          <w:noProof/>
+        </w:rPr>
         <w:drawing>
           <wp:anchor distT="0" distB="0" distL="114300" distR="114300" simplePos="0" relativeHeight="251659264" behindDoc="0" locked="0" layoutInCell="1" allowOverlap="1" wp14:anchorId="3DEB15EF" wp14:editId="22F28A08">
             <wp:simplePos x="0" y="0"/>
@@ -750,6 +762,9 @@
         <w:jc w:val="both"/>
       </w:pPr>
       <w:r>
+        <w:rPr>
+          <w:noProof/>
+        </w:rPr>
         <w:drawing>
           <wp:anchor distT="0" distB="0" distL="114300" distR="114300" simplePos="0" relativeHeight="251660288" behindDoc="0" locked="0" layoutInCell="1" allowOverlap="1" wp14:anchorId="24AA9030" wp14:editId="2EE8D0CE">
             <wp:simplePos x="0" y="0"/>
@@ -827,6 +842,142 @@
       </w:pPr>
       <w:r>
         <w:lastRenderedPageBreak/>
+        <w:t>El backend de la solución se despliega en Azure App Service con una base de datos Azure SQL Database y el frontend se despliega en un Static Web App.</w:t>
+      </w:r>
+    </w:p>
+    <w:p>
+      <w:pPr>
+        <w:spacing w:after="0"/>
+        <w:jc w:val="both"/>
+      </w:pPr>
+      <w:r>
+        <w:t>https://gdocs.azurewebsites.net/swagger/index.html</w:t>
+      </w:r>
+    </w:p>
+    <w:p>
+      <w:pPr>
+        <w:spacing w:after="0"/>
+        <w:jc w:val="both"/>
+      </w:pPr>
+      <w:r>
+        <w:t>https://icy-sea-024024b10.azurestaticapps.net/#/auth/users</w:t>
+      </w:r>
+    </w:p>
+    <w:p>
+      <w:pPr>
+        <w:spacing w:after="0"/>
+        <w:jc w:val="both"/>
+      </w:pPr>
+    </w:p>
+    <w:p>
+      <w:pPr>
+        <w:spacing w:after="0"/>
+        <w:jc w:val="both"/>
+        <w:rPr>
+          <w:lang w:val="en-US"/>
+        </w:rPr>
+      </w:pPr>
+      <w:r>
+        <w:rPr>
+          <w:lang w:val="en-US"/>
+        </w:rPr>
+        <w:t>U</w:t>
+      </w:r>
+      <w:r>
+        <w:rPr>
+          <w:lang w:val="en-US"/>
+        </w:rPr>
+        <w:t>suarios:</w:t>
+      </w:r>
+    </w:p>
+    <w:p>
+      <w:pPr>
+        <w:spacing w:after="0"/>
+        <w:jc w:val="both"/>
+        <w:rPr>
+          <w:lang w:val="en-US"/>
+        </w:rPr>
+      </w:pPr>
+    </w:p>
+    <w:p>
+      <w:pPr>
+        <w:spacing w:after="0"/>
+        <w:jc w:val="both"/>
+        <w:rPr>
+          <w:lang w:val="en-US"/>
+        </w:rPr>
+      </w:pPr>
+      <w:r>
+        <w:rPr>
+          <w:lang w:val="en-US"/>
+        </w:rPr>
+        <w:t>admin@app.com, rol: Admin</w:t>
+      </w:r>
+    </w:p>
+    <w:p>
+      <w:pPr>
+        <w:spacing w:after="0"/>
+        <w:jc w:val="both"/>
+        <w:rPr>
+          <w:lang w:val="en-US"/>
+        </w:rPr>
+      </w:pPr>
+      <w:r>
+        <w:rPr>
+          <w:lang w:val="en-US"/>
+        </w:rPr>
+        <w:t>xabi@app.com, rol: DocumentManager</w:t>
+      </w:r>
+    </w:p>
+    <w:p>
+      <w:pPr>
+        <w:spacing w:after="0"/>
+        <w:jc w:val="both"/>
+        <w:rPr>
+          <w:lang w:val="en-US"/>
+        </w:rPr>
+      </w:pPr>
+      <w:r>
+        <w:rPr>
+          <w:lang w:val="en-US"/>
+        </w:rPr>
+        <w:t>andres@app.com, rol: User</w:t>
+      </w:r>
+    </w:p>
+    <w:p>
+      <w:pPr>
+        <w:spacing w:after="0"/>
+        <w:jc w:val="both"/>
+        <w:rPr>
+          <w:lang w:val="en-US"/>
+        </w:rPr>
+      </w:pPr>
+    </w:p>
+    <w:p>
+      <w:pPr>
+        <w:spacing w:after="0"/>
+        <w:jc w:val="both"/>
+      </w:pPr>
+      <w:r>
+        <w:t>T</w:t>
+      </w:r>
+      <w:r>
+        <w:t>odos tienen con el mismo password P4$$w0rd</w:t>
+      </w:r>
+      <w:r>
+        <w:t>, el cual se deja quemado en el front para facilitar las pruebas</w:t>
+      </w:r>
+    </w:p>
+    <w:p>
+      <w:pPr>
+        <w:jc w:val="both"/>
+      </w:pPr>
+    </w:p>
+    <w:p>
+      <w:pPr>
+        <w:jc w:val="both"/>
+      </w:pPr>
+      <w:r>
         <w:t>Deudas Técnicas:</w:t>
       </w:r>
     </w:p>
@@ -895,8 +1046,52 @@
         <w:jc w:val="both"/>
       </w:pPr>
       <w:r>
+        <w:t xml:space="preserve">Restringir los datos de </w:t>
+      </w:r>
+      <w:r>
+        <w:t>las entidades</w:t>
+      </w:r>
+      <w:r>
+        <w:t xml:space="preserve"> que son enviados en los servicios (dto)</w:t>
+      </w:r>
+    </w:p>
+    <w:p>
+      <w:pPr>
+        <w:pStyle w:val="Prrafodelista"/>
+        <w:numPr>
+          <w:ilvl w:val="0"/>
+          <w:numId w:val="1"/>
+        </w:numPr>
+        <w:jc w:val="both"/>
+      </w:pPr>
+      <w:r>
+        <w:t>Administradores de personas y empresa (se deben hacer desde postman para poder revisar los logs de cambios</w:t>
+      </w:r>
+      <w:r>
+        <w:t xml:space="preserve"> de datos</w:t>
+      </w:r>
+      <w:r>
+        <w:t>)</w:t>
+      </w:r>
+    </w:p>
+    <w:p>
+      <w:pPr>
+        <w:pStyle w:val="Prrafodelista"/>
+        <w:numPr>
+          <w:ilvl w:val="0"/>
+          <w:numId w:val="1"/>
+        </w:numPr>
+        <w:jc w:val="both"/>
+      </w:pPr>
+      <w:r>
         <w:t>Algunas más que estos momentos no recuerdo.</w:t>
       </w:r>
+    </w:p>
+    <w:p>
+      <w:pPr>
+        <w:ind w:left="360"/>
+        <w:jc w:val="both"/>
+      </w:pPr>
     </w:p>
     <w:p>
       <w:pPr>

</xml_diff>

<commit_message>
Se corrige la ruta del web app
</commit_message>
<xml_diff>
--- a/src/Documentation/MODELO DE DATOS.docx
+++ b/src/Documentation/MODELO DE DATOS.docx
@@ -850,18 +850,28 @@
         <w:spacing w:after="0"/>
         <w:jc w:val="both"/>
       </w:pPr>
-      <w:r>
-        <w:t>https://gdocs.azurewebsites.net/swagger/index.html</w:t>
-      </w:r>
+      <w:hyperlink r:id="rId14" w:history="1">
+        <w:r>
+          <w:rPr>
+            <w:rStyle w:val="Hipervnculo"/>
+          </w:rPr>
+          <w:t>https://gdocs.azurewebsites.net/swagger/index.html</w:t>
+        </w:r>
+      </w:hyperlink>
     </w:p>
     <w:p>
       <w:pPr>
         <w:spacing w:after="0"/>
         <w:jc w:val="both"/>
       </w:pPr>
-      <w:r>
-        <w:t>https://icy-sea-024024b10.azurestaticapps.net/#/auth/users</w:t>
-      </w:r>
+      <w:hyperlink r:id="rId15" w:history="1">
+        <w:r>
+          <w:rPr>
+            <w:rStyle w:val="Hipervnculo"/>
+          </w:rPr>
+          <w:t>https://gentle-forest-0c3c6280f.azurestaticapps.net/</w:t>
+        </w:r>
+      </w:hyperlink>
     </w:p>
     <w:p>
       <w:pPr>
@@ -889,15 +899,6 @@
         </w:rPr>
         <w:t>suarios:</w:t>
       </w:r>
-    </w:p>
-    <w:p>
-      <w:pPr>
-        <w:spacing w:after="0"/>
-        <w:jc w:val="both"/>
-        <w:rPr>
-          <w:lang w:val="en-US"/>
-        </w:rPr>
-      </w:pPr>
     </w:p>
     <w:p>
       <w:pPr>
@@ -1670,6 +1671,29 @@
       <w:contextualSpacing/>
     </w:pPr>
   </w:style>
+  <w:style w:type="character" w:styleId="Hipervnculo">
+    <w:name w:val="Hyperlink"/>
+    <w:basedOn w:val="Fuentedeprrafopredeter"/>
+    <w:uiPriority w:val="99"/>
+    <w:unhideWhenUsed/>
+    <w:rsid w:val="00E73B72"/>
+    <w:rPr>
+      <w:color w:val="0563C1" w:themeColor="hyperlink"/>
+      <w:u w:val="single"/>
+    </w:rPr>
+  </w:style>
+  <w:style w:type="character" w:styleId="Mencinsinresolver">
+    <w:name w:val="Unresolved Mention"/>
+    <w:basedOn w:val="Fuentedeprrafopredeter"/>
+    <w:uiPriority w:val="99"/>
+    <w:semiHidden/>
+    <w:unhideWhenUsed/>
+    <w:rsid w:val="00E73B72"/>
+    <w:rPr>
+      <w:color w:val="605E5C"/>
+      <w:shd w:val="clear" w:color="auto" w:fill="E1DFDD"/>
+    </w:rPr>
+  </w:style>
 </w:styles>
 </file>
 

</xml_diff>